<commit_message>
membuat form dusun rw rt
</commit_message>
<xml_diff>
--- a/P4M/public/template/surat/surat-biodata-penduduk.docx
+++ b/P4M/public/template/surat/surat-biodata-penduduk.docx
@@ -15,7 +15,7 @@
           <w:sz w:val="27"/>
           <w:szCs w:val="27"/>
         </w:rPr>
-        <w:t>SURAT ${</w:t>
+        <w:t>${</w:t>
       </w:r>
       <w:proofErr w:type="spellStart"/>
       <w:r>
@@ -1759,11 +1759,6 @@
         <w:sz w:val="20"/>
         <w:szCs w:val="22"/>
       </w:rPr>
-    </w:pPr>
-  </w:p>
-  <w:p>
-    <w:pPr>
-      <w:jc w:val="both"/>
     </w:pPr>
   </w:p>
   <w:p>

</xml_diff>